<commit_message>
-Added "Manager Aziendale" in Glossario_ingsw.docx
</commit_message>
<xml_diff>
--- a/Glossario_ingsw.docx
+++ b/Glossario_ingsw.docx
@@ -48,7 +48,6 @@
           <w:rFonts w:ascii="CMU Serif Roman" w:hAnsi="CMU Serif Roman" w:cs="CMU Serif Roman"/>
           <w:sz w:val="20"/>
           <w:szCs w:val="20"/>
-          <w:lang/>
         </w:rPr>
         <w:t xml:space="preserve">Il glossario ha lo scopo fondamentale di chiarire il gergo tecnico usato </w:t>
       </w:r>
@@ -65,7 +64,6 @@
           <w:rFonts w:ascii="CMU Serif Roman" w:hAnsi="CMU Serif Roman" w:cs="CMU Serif Roman"/>
           <w:sz w:val="20"/>
           <w:szCs w:val="20"/>
-          <w:lang/>
         </w:rPr>
         <w:t xml:space="preserve"> e di evidenziare eventuali sinonimie e omonimie. </w:t>
       </w:r>
@@ -1486,7 +1484,6 @@
                 <w:rFonts w:ascii="CMU Serif Roman" w:hAnsi="CMU Serif Roman" w:cs="CMU Serif Roman"/>
                 <w:sz w:val="20"/>
                 <w:szCs w:val="20"/>
-                <w:lang/>
               </w:rPr>
             </w:pPr>
             <w:r>
@@ -1542,7 +1539,6 @@
                 <w:rFonts w:ascii="CMU Serif Roman" w:hAnsi="CMU Serif Roman" w:cs="CMU Serif Roman"/>
                 <w:sz w:val="20"/>
                 <w:szCs w:val="20"/>
-                <w:lang/>
               </w:rPr>
               <w:t>Cioè a partire da una linea, l’azienda dispone che un autista con un determinato mezzo di trasporto aziendale e in una determinata fascia oraria, si occupi di seguire la linea fermata dopo fermata. Di una linea possono esservi più corse offerte in diverse fasce orarie della giornata.</w:t>
             </w:r>
@@ -1966,7 +1962,6 @@
                 <w:rFonts w:ascii="CMU Serif Roman" w:hAnsi="CMU Serif Roman" w:cs="CMU Serif Roman"/>
                 <w:sz w:val="20"/>
                 <w:szCs w:val="20"/>
-                <w:lang/>
               </w:rPr>
             </w:pPr>
             <w:r>
@@ -1982,7 +1977,6 @@
                 <w:rFonts w:ascii="CMU Serif Roman" w:hAnsi="CMU Serif Roman" w:cs="CMU Serif Roman"/>
                 <w:sz w:val="20"/>
                 <w:szCs w:val="20"/>
-                <w:lang/>
               </w:rPr>
               <w:t xml:space="preserve"> un punto ben definito dove un mezzo di trasporto aziendale effettuerà una fermata in accordo con un determinato orario che fa riferimento a una determinata linea messa a disposizione dall’azienda. Una fermata può far parte di più linee.</w:t>
             </w:r>
@@ -2798,7 +2792,6 @@
                 <w:rFonts w:ascii="CMU Serif Roman" w:hAnsi="CMU Serif Roman" w:cs="CMU Serif Roman"/>
                 <w:sz w:val="20"/>
                 <w:szCs w:val="20"/>
-                <w:lang/>
               </w:rPr>
               <w:t>un insieme finito di fermate prefissate che vengono incontrate in stretta successione una dopo l’altra. Si dice che l’azienda offre una linea, o mette a disposizione una linea nel momento in cui l’azienda si impegna a garantire un certo numero di corse che seguono la linea definita.</w:t>
             </w:r>
@@ -2810,7 +2803,6 @@
                 <w:rFonts w:ascii="CMU Serif Roman" w:hAnsi="CMU Serif Roman" w:cs="CMU Serif Roman"/>
                 <w:sz w:val="20"/>
                 <w:szCs w:val="20"/>
-                <w:lang/>
               </w:rPr>
             </w:pPr>
           </w:p>
@@ -3011,6 +3003,227 @@
                 <w:sz w:val="20"/>
                 <w:szCs w:val="20"/>
               </w:rPr>
+              <w:t>Manager Aziendale</w:t>
+            </w:r>
+          </w:p>
+        </w:tc>
+        <w:tc>
+          <w:tcPr>
+            <w:tcW w:w="4688" w:type="dxa"/>
+          </w:tcPr>
+          <w:p>
+            <w:pPr>
+              <w:pStyle w:val="NormaleWeb"/>
+              <w:textAlignment w:val="baseline"/>
+              <w:rPr>
+                <w:rFonts w:ascii="CMU Serif Roman" w:hAnsi="CMU Serif Roman"/>
+                <w:color w:val="000000"/>
+                <w:sz w:val="20"/>
+                <w:szCs w:val="20"/>
+              </w:rPr>
+            </w:pPr>
+            <w:r>
+              <w:rPr>
+                <w:rFonts w:ascii="CMU Serif Roman" w:hAnsi="CMU Serif Roman"/>
+                <w:color w:val="000000"/>
+                <w:sz w:val="20"/>
+                <w:szCs w:val="20"/>
+                <w:shd w:val="clear" w:color="auto" w:fill="FFFFFF"/>
+              </w:rPr>
+              <w:t xml:space="preserve">Utente del sistema che </w:t>
+            </w:r>
+            <w:r>
+              <w:rPr>
+                <w:rFonts w:ascii="CMU Serif Roman" w:hAnsi="CMU Serif Roman"/>
+                <w:color w:val="000000"/>
+                <w:sz w:val="20"/>
+                <w:szCs w:val="20"/>
+                <w:shd w:val="clear" w:color="auto" w:fill="FFFFFF"/>
+              </w:rPr>
+              <w:t xml:space="preserve"> si occupa delle funzioni gestionali</w:t>
+            </w:r>
+            <w:r>
+              <w:rPr>
+                <w:rFonts w:ascii="CMU Serif Roman" w:hAnsi="CMU Serif Roman"/>
+                <w:color w:val="000000"/>
+                <w:sz w:val="20"/>
+                <w:szCs w:val="20"/>
+                <w:shd w:val="clear" w:color="auto" w:fill="FFFFFF"/>
+              </w:rPr>
+              <w:t>. Inoltre</w:t>
+            </w:r>
+            <w:r>
+              <w:rPr>
+                <w:rFonts w:ascii="CMU Serif Roman" w:hAnsi="CMU Serif Roman"/>
+                <w:color w:val="000000"/>
+                <w:sz w:val="20"/>
+                <w:szCs w:val="20"/>
+                <w:shd w:val="clear" w:color="auto" w:fill="FFFFFF"/>
+              </w:rPr>
+              <w:t>, si occupa di inserire e rimuovere nuove aree geografiche dell</w:t>
+            </w:r>
+            <w:r>
+              <w:rPr>
+                <w:rFonts w:ascii="CMU Serif Roman" w:hAnsi="CMU Serif Roman"/>
+                <w:color w:val="000000"/>
+                <w:sz w:val="20"/>
+                <w:szCs w:val="20"/>
+                <w:shd w:val="clear" w:color="auto" w:fill="FFFFFF"/>
+              </w:rPr>
+              <w:t>’</w:t>
+            </w:r>
+            <w:r>
+              <w:rPr>
+                <w:rFonts w:ascii="CMU Serif Roman" w:hAnsi="CMU Serif Roman"/>
+                <w:color w:val="000000"/>
+                <w:sz w:val="20"/>
+                <w:szCs w:val="20"/>
+                <w:shd w:val="clear" w:color="auto" w:fill="FFFFFF"/>
+              </w:rPr>
+              <w:t>azienda, di inserire e rimuovere linee per una determinata sede aziendale</w:t>
+            </w:r>
+            <w:r>
+              <w:rPr>
+                <w:rFonts w:ascii="CMU Serif Roman" w:hAnsi="CMU Serif Roman"/>
+                <w:color w:val="000000"/>
+                <w:sz w:val="20"/>
+                <w:szCs w:val="20"/>
+                <w:shd w:val="clear" w:color="auto" w:fill="FFFFFF"/>
+              </w:rPr>
+              <w:t xml:space="preserve">; </w:t>
+            </w:r>
+            <w:r>
+              <w:rPr>
+                <w:rFonts w:ascii="CMU Serif Roman" w:hAnsi="CMU Serif Roman"/>
+                <w:color w:val="000000"/>
+                <w:sz w:val="20"/>
+                <w:szCs w:val="20"/>
+                <w:shd w:val="clear" w:color="auto" w:fill="FFFFFF"/>
+              </w:rPr>
+              <w:t>di modificare, di inserire e rimuovere linee esistenti per una determinata sede aziendale</w:t>
+            </w:r>
+            <w:r>
+              <w:rPr>
+                <w:rFonts w:ascii="CMU Serif Roman" w:hAnsi="CMU Serif Roman"/>
+                <w:color w:val="000000"/>
+                <w:sz w:val="20"/>
+                <w:szCs w:val="20"/>
+                <w:shd w:val="clear" w:color="auto" w:fill="FFFFFF"/>
+              </w:rPr>
+              <w:t xml:space="preserve">; </w:t>
+            </w:r>
+            <w:r>
+              <w:rPr>
+                <w:rFonts w:ascii="CMU Serif Roman" w:hAnsi="CMU Serif Roman"/>
+                <w:color w:val="000000"/>
+                <w:sz w:val="20"/>
+                <w:szCs w:val="20"/>
+                <w:shd w:val="clear" w:color="auto" w:fill="FFFFFF"/>
+              </w:rPr>
+              <w:t xml:space="preserve">di modificare, di inserire e rimuovere </w:t>
+            </w:r>
+            <w:r>
+              <w:rPr>
+                <w:rFonts w:ascii="CMU Serif Roman" w:hAnsi="CMU Serif Roman"/>
+                <w:color w:val="000000"/>
+                <w:sz w:val="20"/>
+                <w:szCs w:val="20"/>
+                <w:shd w:val="clear" w:color="auto" w:fill="FFFFFF"/>
+              </w:rPr>
+              <w:t xml:space="preserve">fermate per una determinata linea esistente; </w:t>
+            </w:r>
+            <w:r>
+              <w:rPr>
+                <w:rFonts w:ascii="CMU Serif Roman" w:hAnsi="CMU Serif Roman"/>
+                <w:color w:val="000000"/>
+                <w:sz w:val="20"/>
+                <w:szCs w:val="20"/>
+                <w:shd w:val="clear" w:color="auto" w:fill="FFFFFF"/>
+              </w:rPr>
+              <w:t>di assegnare e rimuovere mezzi di trasporto aziendali per una determinata sede, di inserire o rimuovere nuove aree di deposito mezzi aziendali per una specifica sede aziendale</w:t>
+            </w:r>
+            <w:r>
+              <w:rPr>
+                <w:rFonts w:ascii="CMU Serif Roman" w:hAnsi="CMU Serif Roman"/>
+                <w:color w:val="000000"/>
+                <w:sz w:val="20"/>
+                <w:szCs w:val="20"/>
+                <w:shd w:val="clear" w:color="auto" w:fill="FFFFFF"/>
+              </w:rPr>
+              <w:t>.</w:t>
+            </w:r>
+          </w:p>
+          <w:p>
+            <w:pPr>
+              <w:jc w:val="both"/>
+              <w:rPr>
+                <w:rFonts w:ascii="CMU Serif Roman" w:hAnsi="CMU Serif Roman" w:cs="CMU Serif Roman"/>
+                <w:sz w:val="20"/>
+                <w:szCs w:val="20"/>
+              </w:rPr>
+            </w:pPr>
+          </w:p>
+        </w:tc>
+        <w:tc>
+          <w:tcPr>
+            <w:tcW w:w="1701" w:type="dxa"/>
+          </w:tcPr>
+          <w:p>
+            <w:pPr>
+              <w:rPr>
+                <w:rFonts w:ascii="CMU Serif Roman" w:hAnsi="CMU Serif Roman" w:cs="CMU Serif Roman"/>
+                <w:sz w:val="20"/>
+                <w:szCs w:val="20"/>
+              </w:rPr>
+            </w:pPr>
+            <w:r>
+              <w:rPr>
+                <w:rFonts w:ascii="CMU Serif Roman" w:hAnsi="CMU Serif Roman" w:cs="CMU Serif Roman"/>
+                <w:sz w:val="20"/>
+                <w:szCs w:val="20"/>
+              </w:rPr>
+              <w:t>Dirigente, funzionario, gestore.</w:t>
+            </w:r>
+          </w:p>
+        </w:tc>
+        <w:tc>
+          <w:tcPr>
+            <w:tcW w:w="1411" w:type="dxa"/>
+          </w:tcPr>
+          <w:p>
+            <w:pPr>
+              <w:jc w:val="center"/>
+              <w:rPr>
+                <w:rFonts w:ascii="CMU Serif Roman" w:hAnsi="CMU Serif Roman" w:cs="CMU Serif Roman"/>
+                <w:sz w:val="20"/>
+                <w:szCs w:val="20"/>
+              </w:rPr>
+            </w:pPr>
+          </w:p>
+        </w:tc>
+      </w:tr>
+      <w:tr>
+        <w:trPr>
+          <w:trHeight w:val="578"/>
+        </w:trPr>
+        <w:tc>
+          <w:tcPr>
+            <w:tcW w:w="1828" w:type="dxa"/>
+          </w:tcPr>
+          <w:p>
+            <w:pPr>
+              <w:rPr>
+                <w:rFonts w:ascii="CMU Serif Roman" w:hAnsi="CMU Serif Roman" w:cs="CMU Serif Roman"/>
+                <w:sz w:val="20"/>
+                <w:szCs w:val="20"/>
+              </w:rPr>
+            </w:pPr>
+            <w:r>
+              <w:rPr>
+                <w:rFonts w:ascii="CMU Serif Roman" w:hAnsi="CMU Serif Roman" w:cs="CMU Serif Roman"/>
+                <w:sz w:val="20"/>
+                <w:szCs w:val="20"/>
+              </w:rPr>
               <w:t>M</w:t>
             </w:r>
             <w:r>
@@ -4444,7 +4657,6 @@
                 <w:rFonts w:ascii="CMU Serif Roman" w:hAnsi="CMU Serif Roman" w:cs="CMU Serif Roman"/>
                 <w:sz w:val="20"/>
                 <w:szCs w:val="20"/>
-                <w:lang/>
               </w:rPr>
             </w:pPr>
             <w:r>
@@ -4460,7 +4672,6 @@
                 <w:rFonts w:ascii="CMU Serif Roman" w:hAnsi="CMU Serif Roman" w:cs="CMU Serif Roman"/>
                 <w:sz w:val="20"/>
                 <w:szCs w:val="20"/>
-                <w:lang/>
               </w:rPr>
               <w:t xml:space="preserve"> un insieme di fermate lungo le quali un determinato utente finale </w:t>
             </w:r>
@@ -4477,7 +4688,6 @@
                 <w:rFonts w:ascii="CMU Serif Roman" w:hAnsi="CMU Serif Roman" w:cs="CMU Serif Roman"/>
                 <w:sz w:val="20"/>
                 <w:szCs w:val="20"/>
-                <w:lang/>
               </w:rPr>
               <w:t>usufruisce del servizio erogato dall’azienda. La tratta comprende un numero inferiore o uguale di fermate di una determinata linea.</w:t>
             </w:r>
@@ -4559,6 +4769,7 @@
                 <w:sz w:val="20"/>
                 <w:szCs w:val="20"/>
               </w:rPr>
+              <w:lastRenderedPageBreak/>
               <w:t>T</w:t>
             </w:r>
             <w:r>
@@ -5091,6 +5302,155 @@
     </w:lvl>
   </w:abstractNum>
   <w:abstractNum w:abstractNumId="1" w15:restartNumberingAfterBreak="0">
+    <w:nsid w:val="07B555E4"/>
+    <w:multiLevelType w:val="multilevel"/>
+    <w:tmpl w:val="BECE87F4"/>
+    <w:lvl w:ilvl="0">
+      <w:start w:val="1"/>
+      <w:numFmt w:val="bullet"/>
+      <w:lvlText w:val=""/>
+      <w:lvlJc w:val="left"/>
+      <w:pPr>
+        <w:tabs>
+          <w:tab w:val="num" w:pos="720"/>
+        </w:tabs>
+        <w:ind w:left="720" w:hanging="360"/>
+      </w:pPr>
+      <w:rPr>
+        <w:rFonts w:ascii="Symbol" w:hAnsi="Symbol" w:hint="default"/>
+        <w:sz w:val="20"/>
+      </w:rPr>
+    </w:lvl>
+    <w:lvl w:ilvl="1" w:tentative="1">
+      <w:start w:val="1"/>
+      <w:numFmt w:val="bullet"/>
+      <w:lvlText w:val="o"/>
+      <w:lvlJc w:val="left"/>
+      <w:pPr>
+        <w:tabs>
+          <w:tab w:val="num" w:pos="1440"/>
+        </w:tabs>
+        <w:ind w:left="1440" w:hanging="360"/>
+      </w:pPr>
+      <w:rPr>
+        <w:rFonts w:ascii="Courier New" w:hAnsi="Courier New" w:hint="default"/>
+        <w:sz w:val="20"/>
+      </w:rPr>
+    </w:lvl>
+    <w:lvl w:ilvl="2" w:tentative="1">
+      <w:start w:val="1"/>
+      <w:numFmt w:val="bullet"/>
+      <w:lvlText w:val=""/>
+      <w:lvlJc w:val="left"/>
+      <w:pPr>
+        <w:tabs>
+          <w:tab w:val="num" w:pos="2160"/>
+        </w:tabs>
+        <w:ind w:left="2160" w:hanging="360"/>
+      </w:pPr>
+      <w:rPr>
+        <w:rFonts w:ascii="Wingdings" w:hAnsi="Wingdings" w:hint="default"/>
+        <w:sz w:val="20"/>
+      </w:rPr>
+    </w:lvl>
+    <w:lvl w:ilvl="3" w:tentative="1">
+      <w:start w:val="1"/>
+      <w:numFmt w:val="bullet"/>
+      <w:lvlText w:val=""/>
+      <w:lvlJc w:val="left"/>
+      <w:pPr>
+        <w:tabs>
+          <w:tab w:val="num" w:pos="2880"/>
+        </w:tabs>
+        <w:ind w:left="2880" w:hanging="360"/>
+      </w:pPr>
+      <w:rPr>
+        <w:rFonts w:ascii="Wingdings" w:hAnsi="Wingdings" w:hint="default"/>
+        <w:sz w:val="20"/>
+      </w:rPr>
+    </w:lvl>
+    <w:lvl w:ilvl="4" w:tentative="1">
+      <w:start w:val="1"/>
+      <w:numFmt w:val="bullet"/>
+      <w:lvlText w:val=""/>
+      <w:lvlJc w:val="left"/>
+      <w:pPr>
+        <w:tabs>
+          <w:tab w:val="num" w:pos="3600"/>
+        </w:tabs>
+        <w:ind w:left="3600" w:hanging="360"/>
+      </w:pPr>
+      <w:rPr>
+        <w:rFonts w:ascii="Wingdings" w:hAnsi="Wingdings" w:hint="default"/>
+        <w:sz w:val="20"/>
+      </w:rPr>
+    </w:lvl>
+    <w:lvl w:ilvl="5" w:tentative="1">
+      <w:start w:val="1"/>
+      <w:numFmt w:val="bullet"/>
+      <w:lvlText w:val=""/>
+      <w:lvlJc w:val="left"/>
+      <w:pPr>
+        <w:tabs>
+          <w:tab w:val="num" w:pos="4320"/>
+        </w:tabs>
+        <w:ind w:left="4320" w:hanging="360"/>
+      </w:pPr>
+      <w:rPr>
+        <w:rFonts w:ascii="Wingdings" w:hAnsi="Wingdings" w:hint="default"/>
+        <w:sz w:val="20"/>
+      </w:rPr>
+    </w:lvl>
+    <w:lvl w:ilvl="6" w:tentative="1">
+      <w:start w:val="1"/>
+      <w:numFmt w:val="bullet"/>
+      <w:lvlText w:val=""/>
+      <w:lvlJc w:val="left"/>
+      <w:pPr>
+        <w:tabs>
+          <w:tab w:val="num" w:pos="5040"/>
+        </w:tabs>
+        <w:ind w:left="5040" w:hanging="360"/>
+      </w:pPr>
+      <w:rPr>
+        <w:rFonts w:ascii="Wingdings" w:hAnsi="Wingdings" w:hint="default"/>
+        <w:sz w:val="20"/>
+      </w:rPr>
+    </w:lvl>
+    <w:lvl w:ilvl="7" w:tentative="1">
+      <w:start w:val="1"/>
+      <w:numFmt w:val="bullet"/>
+      <w:lvlText w:val=""/>
+      <w:lvlJc w:val="left"/>
+      <w:pPr>
+        <w:tabs>
+          <w:tab w:val="num" w:pos="5760"/>
+        </w:tabs>
+        <w:ind w:left="5760" w:hanging="360"/>
+      </w:pPr>
+      <w:rPr>
+        <w:rFonts w:ascii="Wingdings" w:hAnsi="Wingdings" w:hint="default"/>
+        <w:sz w:val="20"/>
+      </w:rPr>
+    </w:lvl>
+    <w:lvl w:ilvl="8" w:tentative="1">
+      <w:start w:val="1"/>
+      <w:numFmt w:val="bullet"/>
+      <w:lvlText w:val=""/>
+      <w:lvlJc w:val="left"/>
+      <w:pPr>
+        <w:tabs>
+          <w:tab w:val="num" w:pos="6480"/>
+        </w:tabs>
+        <w:ind w:left="6480" w:hanging="360"/>
+      </w:pPr>
+      <w:rPr>
+        <w:rFonts w:ascii="Wingdings" w:hAnsi="Wingdings" w:hint="default"/>
+        <w:sz w:val="20"/>
+      </w:rPr>
+    </w:lvl>
+  </w:abstractNum>
+  <w:abstractNum w:abstractNumId="2" w15:restartNumberingAfterBreak="0">
     <w:nsid w:val="07FA3C90"/>
     <w:multiLevelType w:val="multilevel"/>
     <w:tmpl w:val="38A8EB70"/>
@@ -5203,7 +5563,7 @@
       </w:pPr>
     </w:lvl>
   </w:abstractNum>
-  <w:abstractNum w:abstractNumId="2" w15:restartNumberingAfterBreak="0">
+  <w:abstractNum w:abstractNumId="3" w15:restartNumberingAfterBreak="0">
     <w:nsid w:val="17CC2EE0"/>
     <w:multiLevelType w:val="multilevel"/>
     <w:tmpl w:val="1D3AB5FE"/>
@@ -5352,7 +5712,7 @@
       </w:rPr>
     </w:lvl>
   </w:abstractNum>
-  <w:abstractNum w:abstractNumId="3" w15:restartNumberingAfterBreak="0">
+  <w:abstractNum w:abstractNumId="4" w15:restartNumberingAfterBreak="0">
     <w:nsid w:val="39AE7D72"/>
     <w:multiLevelType w:val="multilevel"/>
     <w:tmpl w:val="8EFCE1C2"/>
@@ -5502,16 +5862,19 @@
     </w:lvl>
   </w:abstractNum>
   <w:num w:numId="1">
-    <w:abstractNumId w:val="1"/>
+    <w:abstractNumId w:val="2"/>
   </w:num>
   <w:num w:numId="2">
-    <w:abstractNumId w:val="3"/>
+    <w:abstractNumId w:val="4"/>
   </w:num>
   <w:num w:numId="3">
-    <w:abstractNumId w:val="2"/>
+    <w:abstractNumId w:val="3"/>
   </w:num>
   <w:num w:numId="4">
     <w:abstractNumId w:val="0"/>
+  </w:num>
+  <w:num w:numId="5">
+    <w:abstractNumId w:val="1"/>
   </w:num>
 </w:numbering>
 </file>
@@ -6034,7 +6397,6 @@
     <w:name w:val="Normal (Web)"/>
     <w:basedOn w:val="Normale"/>
     <w:uiPriority w:val="99"/>
-    <w:semiHidden/>
     <w:unhideWhenUsed/>
     <w:rsid w:val="001E4E81"/>
     <w:rPr>

</xml_diff>